<commit_message>
wrote code for Advanced  machine learning assignment
</commit_message>
<xml_diff>
--- a/Advanced Machine Learning/Assignment/CMP9137M Assignment 1 report - Stephen Rerri-Bekibele.docx
+++ b/Advanced Machine Learning/Assignment/CMP9137M Assignment 1 report - Stephen Rerri-Bekibele.docx
@@ -1,6 +1,6 @@
 
 <file path=word/document.xml><?xml version="1.0" encoding="utf-8"?>
-<w:document xmlns:wpc="http://schemas.microsoft.com/office/word/2010/wordprocessingCanvas" xmlns:cx="http://schemas.microsoft.com/office/drawing/2014/chartex" xmlns:cx1="http://schemas.microsoft.com/office/drawing/2015/9/8/chartex" xmlns:mc="http://schemas.openxmlformats.org/markup-compatibility/2006" xmlns:o="urn:schemas-microsoft-com:office:office" xmlns:r="http://schemas.openxmlformats.org/officeDocument/2006/relationships" xmlns:m="http://schemas.openxmlformats.org/officeDocument/2006/math" xmlns:v="urn:schemas-microsoft-com:vml" xmlns:wp14="http://schemas.microsoft.com/office/word/2010/wordprocessingDrawing" xmlns:wp="http://schemas.openxmlformats.org/drawingml/2006/wordprocessingDrawing" xmlns:w10="urn:schemas-microsoft-com:office:word" xmlns:w="http://schemas.openxmlformats.org/wordprocessingml/2006/main" xmlns:w14="http://schemas.microsoft.com/office/word/2010/wordml" xmlns:w15="http://schemas.microsoft.com/office/word/2012/wordml" xmlns:w16se="http://schemas.microsoft.com/office/word/2015/wordml/symex" xmlns:wpg="http://schemas.microsoft.com/office/word/2010/wordprocessingGroup" xmlns:wpi="http://schemas.microsoft.com/office/word/2010/wordprocessingInk" xmlns:wne="http://schemas.microsoft.com/office/word/2006/wordml" xmlns:wps="http://schemas.microsoft.com/office/word/2010/wordprocessingShape" mc:Ignorable="w14 w15 w16se wp14">
+<w:document xmlns:wpc="http://schemas.microsoft.com/office/word/2010/wordprocessingCanvas" xmlns:cx="http://schemas.microsoft.com/office/drawing/2014/chartex" xmlns:cx1="http://schemas.microsoft.com/office/drawing/2015/9/8/chartex" xmlns:cx2="http://schemas.microsoft.com/office/drawing/2015/10/21/chartex" xmlns:cx3="http://schemas.microsoft.com/office/drawing/2016/5/9/chartex" xmlns:cx4="http://schemas.microsoft.com/office/drawing/2016/5/10/chartex" xmlns:cx5="http://schemas.microsoft.com/office/drawing/2016/5/11/chartex" xmlns:cx6="http://schemas.microsoft.com/office/drawing/2016/5/12/chartex" xmlns:cx7="http://schemas.microsoft.com/office/drawing/2016/5/13/chartex" xmlns:cx8="http://schemas.microsoft.com/office/drawing/2016/5/14/chartex" xmlns:mc="http://schemas.openxmlformats.org/markup-compatibility/2006" xmlns:aink="http://schemas.microsoft.com/office/drawing/2016/ink" xmlns:am3d="http://schemas.microsoft.com/office/drawing/2017/model3d" xmlns:o="urn:schemas-microsoft-com:office:office" xmlns:r="http://schemas.openxmlformats.org/officeDocument/2006/relationships" xmlns:m="http://schemas.openxmlformats.org/officeDocument/2006/math" xmlns:v="urn:schemas-microsoft-com:vml" xmlns:wp14="http://schemas.microsoft.com/office/word/2010/wordprocessingDrawing" xmlns:wp="http://schemas.openxmlformats.org/drawingml/2006/wordprocessingDrawing" xmlns:w10="urn:schemas-microsoft-com:office:word" xmlns:w="http://schemas.openxmlformats.org/wordprocessingml/2006/main" xmlns:w14="http://schemas.microsoft.com/office/word/2010/wordml" xmlns:w15="http://schemas.microsoft.com/office/word/2012/wordml" xmlns:w16cex="http://schemas.microsoft.com/office/word/2018/wordml/cex" xmlns:w16cid="http://schemas.microsoft.com/office/word/2016/wordml/cid" xmlns:w16="http://schemas.microsoft.com/office/word/2018/wordml" xmlns:w16sdtdh="http://schemas.microsoft.com/office/word/2020/wordml/sdtdatahash" xmlns:w16se="http://schemas.microsoft.com/office/word/2015/wordml/symex" xmlns:wpg="http://schemas.microsoft.com/office/word/2010/wordprocessingGroup" xmlns:wpi="http://schemas.microsoft.com/office/word/2010/wordprocessingInk" xmlns:wne="http://schemas.microsoft.com/office/word/2006/wordml" xmlns:wps="http://schemas.microsoft.com/office/word/2010/wordprocessingShape" mc:Ignorable="w14 w15 w16se w16cid w16 w16cex w16sdtdh wp14">
   <w:body>
     <w:p>
       <w:pPr>
@@ -136,11 +136,333 @@
       </w:pPr>
       <w:r>
         <w:rPr>
+          <w:color w:val="FF0000"/>
+          <w:sz w:val="32"/>
+          <w:szCs w:val="32"/>
+        </w:rPr>
+        <w:t>All Machine Learning Models</w:t>
+      </w:r>
+      <w:r>
+        <w:rPr>
+          <w:sz w:val="32"/>
+          <w:szCs w:val="32"/>
+        </w:rPr>
+        <w:t>:</w:t>
+      </w:r>
+    </w:p>
+    <w:p>
+      <w:pPr>
+        <w:rPr>
+          <w:sz w:val="32"/>
+          <w:szCs w:val="32"/>
+        </w:rPr>
+      </w:pPr>
+      <w:hyperlink r:id="rId4" w:history="1">
+        <w:r>
+          <w:rPr>
+            <w:rStyle w:val="Hyperlink"/>
+            <w:sz w:val="32"/>
+            <w:szCs w:val="32"/>
+          </w:rPr>
+          <w:t>https://towardsdatascience.com/all-machine-learning-models-explained-in-6-minutes-9</w:t>
+        </w:r>
+        <w:r>
+          <w:rPr>
+            <w:rStyle w:val="Hyperlink"/>
+            <w:sz w:val="32"/>
+            <w:szCs w:val="32"/>
+          </w:rPr>
+          <w:t>f</w:t>
+        </w:r>
+        <w:r>
+          <w:rPr>
+            <w:rStyle w:val="Hyperlink"/>
+            <w:sz w:val="32"/>
+            <w:szCs w:val="32"/>
+          </w:rPr>
+          <w:t>e30ff6776a</w:t>
+        </w:r>
+      </w:hyperlink>
+    </w:p>
+    <w:p>
+      <w:pPr>
+        <w:rPr>
+          <w:sz w:val="32"/>
+          <w:szCs w:val="32"/>
+        </w:rPr>
+      </w:pPr>
+      <w:r>
+        <w:rPr>
+          <w:color w:val="FF0000"/>
+          <w:sz w:val="32"/>
+          <w:szCs w:val="32"/>
+        </w:rPr>
+        <w:t>Understanding Classification</w:t>
+      </w:r>
+      <w:r>
+        <w:rPr>
+          <w:sz w:val="32"/>
+          <w:szCs w:val="32"/>
+        </w:rPr>
+        <w:t>:</w:t>
+      </w:r>
+    </w:p>
+    <w:p>
+      <w:pPr>
+        <w:rPr>
+          <w:sz w:val="32"/>
+          <w:szCs w:val="32"/>
+        </w:rPr>
+      </w:pPr>
+      <w:hyperlink r:id="rId5" w:history="1">
+        <w:r>
+          <w:rPr>
+            <w:rStyle w:val="Hyperlink"/>
+            <w:sz w:val="32"/>
+            <w:szCs w:val="32"/>
+          </w:rPr>
+          <w:t>https://towardsdatascience.com/</w:t>
+        </w:r>
+        <w:r>
+          <w:rPr>
+            <w:rStyle w:val="Hyperlink"/>
+            <w:sz w:val="32"/>
+            <w:szCs w:val="32"/>
+          </w:rPr>
+          <w:t>m</w:t>
+        </w:r>
+        <w:r>
+          <w:rPr>
+            <w:rStyle w:val="Hyperlink"/>
+            <w:sz w:val="32"/>
+            <w:szCs w:val="32"/>
+          </w:rPr>
+          <w:t>achin</w:t>
+        </w:r>
+        <w:r>
+          <w:rPr>
+            <w:rStyle w:val="Hyperlink"/>
+            <w:sz w:val="32"/>
+            <w:szCs w:val="32"/>
+          </w:rPr>
+          <w:t>e</w:t>
+        </w:r>
+        <w:r>
+          <w:rPr>
+            <w:rStyle w:val="Hyperlink"/>
+            <w:sz w:val="32"/>
+            <w:szCs w:val="32"/>
+          </w:rPr>
+          <w:t>-learning-classifiers-a5cc4e1b0623</w:t>
+        </w:r>
+      </w:hyperlink>
+    </w:p>
+    <w:p>
+      <w:pPr>
+        <w:rPr>
+          <w:sz w:val="32"/>
+          <w:szCs w:val="32"/>
+        </w:rPr>
+      </w:pPr>
+      <w:r>
+        <w:rPr>
           <w:sz w:val="32"/>
           <w:szCs w:val="32"/>
         </w:rPr>
         <w:drawing>
-          <wp:inline distT="0" distB="0" distL="0" distR="0" wp14:anchorId="03FB5738" wp14:editId="4E669AE4">
+          <wp:inline distT="0" distB="0" distL="0" distR="0" wp14:anchorId="1680BE1E" wp14:editId="385E5DA0">
+            <wp:extent cx="5731510" cy="1724025"/>
+            <wp:effectExtent l="0" t="0" r="2540" b="9525"/>
+            <wp:docPr id="4" name="Picture 4" descr="Graphical user interface&#10;&#10;Description automatically generated with low confidence"/>
+            <wp:cNvGraphicFramePr>
+              <a:graphicFrameLocks xmlns:a="http://schemas.openxmlformats.org/drawingml/2006/main" noChangeAspect="1"/>
+            </wp:cNvGraphicFramePr>
+            <a:graphic xmlns:a="http://schemas.openxmlformats.org/drawingml/2006/main">
+              <a:graphicData uri="http://schemas.openxmlformats.org/drawingml/2006/picture">
+                <pic:pic xmlns:pic="http://schemas.openxmlformats.org/drawingml/2006/picture">
+                  <pic:nvPicPr>
+                    <pic:cNvPr id="4" name="Picture 4" descr="Graphical user interface&#10;&#10;Description automatically generated with low confidence"/>
+                    <pic:cNvPicPr/>
+                  </pic:nvPicPr>
+                  <pic:blipFill>
+                    <a:blip r:embed="rId6"/>
+                    <a:stretch>
+                      <a:fillRect/>
+                    </a:stretch>
+                  </pic:blipFill>
+                  <pic:spPr>
+                    <a:xfrm>
+                      <a:off x="0" y="0"/>
+                      <a:ext cx="5731510" cy="1724025"/>
+                    </a:xfrm>
+                    <a:prstGeom prst="rect">
+                      <a:avLst/>
+                    </a:prstGeom>
+                  </pic:spPr>
+                </pic:pic>
+              </a:graphicData>
+            </a:graphic>
+          </wp:inline>
+        </w:drawing>
+      </w:r>
+    </w:p>
+    <w:p>
+      <w:pPr>
+        <w:rPr>
+          <w:color w:val="FF0000"/>
+          <w:sz w:val="32"/>
+          <w:szCs w:val="32"/>
+        </w:rPr>
+      </w:pPr>
+      <w:r>
+        <w:rPr>
+          <w:color w:val="FF0000"/>
+          <w:sz w:val="32"/>
+          <w:szCs w:val="32"/>
+        </w:rPr>
+        <w:t>Different types of classifiers</w:t>
+      </w:r>
+    </w:p>
+    <w:p>
+      <w:hyperlink r:id="rId7" w:history="1">
+        <w:r>
+          <w:rPr>
+            <w:rStyle w:val="Hyperlink"/>
+          </w:rPr>
+          <w:t>https://www.greycampus.com/opencampus/machine-learning/different-types-of-classifiers</w:t>
+        </w:r>
+      </w:hyperlink>
+    </w:p>
+    <w:p>
+      <w:pPr>
+        <w:rPr>
+          <w:sz w:val="32"/>
+          <w:szCs w:val="32"/>
+        </w:rPr>
+      </w:pPr>
+      <w:r>
+        <w:rPr>
+          <w:sz w:val="32"/>
+          <w:szCs w:val="32"/>
+        </w:rPr>
+        <w:t xml:space="preserve">Paper on Pneumonia detection to discuss </w:t>
+      </w:r>
+    </w:p>
+    <w:p>
+      <w:pPr>
+        <w:rPr>
+          <w:sz w:val="32"/>
+          <w:szCs w:val="32"/>
+        </w:rPr>
+      </w:pPr>
+      <w:hyperlink r:id="rId8" w:history="1">
+        <w:r>
+          <w:rPr>
+            <w:rStyle w:val="Hyperlink"/>
+            <w:sz w:val="32"/>
+            <w:szCs w:val="32"/>
+          </w:rPr>
+          <w:t>https://journals.plos.org/plosone/article?id=10.1371/journ</w:t>
+        </w:r>
+        <w:r>
+          <w:rPr>
+            <w:rStyle w:val="Hyperlink"/>
+            <w:sz w:val="32"/>
+            <w:szCs w:val="32"/>
+          </w:rPr>
+          <w:t>a</w:t>
+        </w:r>
+        <w:r>
+          <w:rPr>
+            <w:rStyle w:val="Hyperlink"/>
+            <w:sz w:val="32"/>
+            <w:szCs w:val="32"/>
+          </w:rPr>
+          <w:t>l.pone.0256630</w:t>
+        </w:r>
+      </w:hyperlink>
+    </w:p>
+    <w:p>
+      <w:pPr>
+        <w:rPr>
+          <w:sz w:val="32"/>
+          <w:szCs w:val="32"/>
+        </w:rPr>
+      </w:pPr>
+      <w:r>
+        <w:rPr>
+          <w:sz w:val="32"/>
+          <w:szCs w:val="32"/>
+        </w:rPr>
+        <w:t xml:space="preserve">Well explained example of detecting pneumonia in x-rays with CNN, </w:t>
+      </w:r>
+      <w:proofErr w:type="spellStart"/>
+      <w:r>
+        <w:rPr>
+          <w:sz w:val="32"/>
+          <w:szCs w:val="32"/>
+        </w:rPr>
+        <w:t>DenseNet</w:t>
+      </w:r>
+      <w:proofErr w:type="spellEnd"/>
+    </w:p>
+    <w:p>
+      <w:pPr>
+        <w:rPr>
+          <w:sz w:val="32"/>
+          <w:szCs w:val="32"/>
+        </w:rPr>
+      </w:pPr>
+      <w:hyperlink r:id="rId9" w:history="1">
+        <w:r>
+          <w:rPr>
+            <w:rStyle w:val="Hyperlink"/>
+            <w:sz w:val="32"/>
+            <w:szCs w:val="32"/>
+          </w:rPr>
+          <w:t>https://towardsdatascience.com/deep-learning-for-detecting-pneumonia-from-x-r</w:t>
+        </w:r>
+        <w:r>
+          <w:rPr>
+            <w:rStyle w:val="Hyperlink"/>
+            <w:sz w:val="32"/>
+            <w:szCs w:val="32"/>
+          </w:rPr>
+          <w:t>a</w:t>
+        </w:r>
+        <w:r>
+          <w:rPr>
+            <w:rStyle w:val="Hyperlink"/>
+            <w:sz w:val="32"/>
+            <w:szCs w:val="32"/>
+          </w:rPr>
+          <w:t>y-images-fc9a3d9fdba8</w:t>
+        </w:r>
+      </w:hyperlink>
+    </w:p>
+    <w:p>
+      <w:pPr>
+        <w:rPr>
+          <w:sz w:val="32"/>
+          <w:szCs w:val="32"/>
+        </w:rPr>
+      </w:pPr>
+    </w:p>
+    <w:p>
+      <w:pPr>
+        <w:rPr>
+          <w:sz w:val="32"/>
+          <w:szCs w:val="32"/>
+        </w:rPr>
+      </w:pPr>
+      <w:r>
+        <w:rPr>
+          <w:noProof/>
+          <w:sz w:val="32"/>
+          <w:szCs w:val="32"/>
+        </w:rPr>
+        <w:drawing>
+          <wp:inline distT="0" distB="0" distL="0" distR="0" wp14:anchorId="5C0F2091" wp14:editId="4B614B4B">
             <wp:extent cx="5125165" cy="1743318"/>
             <wp:effectExtent l="0" t="0" r="0" b="9525"/>
             <wp:docPr id="1" name="Picture 1"/>
@@ -155,7 +477,7 @@
                     <pic:cNvPicPr/>
                   </pic:nvPicPr>
                   <pic:blipFill>
-                    <a:blip r:embed="rId4"/>
+                    <a:blip r:embed="rId10"/>
                     <a:stretch>
                       <a:fillRect/>
                     </a:stretch>
@@ -185,11 +507,12 @@
       </w:pPr>
       <w:r>
         <w:rPr>
+          <w:noProof/>
           <w:sz w:val="32"/>
           <w:szCs w:val="32"/>
         </w:rPr>
         <w:drawing>
-          <wp:inline distT="0" distB="0" distL="0" distR="0" wp14:anchorId="4F687D43" wp14:editId="68793B67">
+          <wp:inline distT="0" distB="0" distL="0" distR="0" wp14:anchorId="6E92564F" wp14:editId="7F05FB46">
             <wp:extent cx="5706271" cy="3934374"/>
             <wp:effectExtent l="0" t="0" r="8890" b="9525"/>
             <wp:docPr id="2" name="Picture 2"/>
@@ -204,7 +527,7 @@
                     <pic:cNvPicPr/>
                   </pic:nvPicPr>
                   <pic:blipFill>
-                    <a:blip r:embed="rId5"/>
+                    <a:blip r:embed="rId11"/>
                     <a:stretch>
                       <a:fillRect/>
                     </a:stretch>
@@ -234,12 +557,12 @@
       </w:pPr>
       <w:r>
         <w:rPr>
-          <w:sz w:val="32"/>
-          <w:szCs w:val="32"/>
-        </w:rPr>
-        <w:lastRenderedPageBreak/>
+          <w:noProof/>
+          <w:sz w:val="32"/>
+          <w:szCs w:val="32"/>
+        </w:rPr>
         <w:drawing>
-          <wp:inline distT="0" distB="0" distL="0" distR="0" wp14:anchorId="4FD2BA12" wp14:editId="58FF33C4">
+          <wp:inline distT="0" distB="0" distL="0" distR="0" wp14:anchorId="23859FE5" wp14:editId="5853EA95">
             <wp:extent cx="5163271" cy="1438476"/>
             <wp:effectExtent l="0" t="0" r="0" b="9525"/>
             <wp:docPr id="3" name="Picture 3"/>
@@ -254,7 +577,7 @@
                     <pic:cNvPicPr/>
                   </pic:nvPicPr>
                   <pic:blipFill>
-                    <a:blip r:embed="rId6"/>
+                    <a:blip r:embed="rId12"/>
                     <a:stretch>
                       <a:fillRect/>
                     </a:stretch>
@@ -274,24 +597,38 @@
           </wp:inline>
         </w:drawing>
       </w:r>
-      <w:bookmarkStart w:id="0" w:name="_GoBack"/>
-      <w:bookmarkEnd w:id="0"/>
-    </w:p>
-    <w:p>
-      <w:pPr>
-        <w:rPr>
-          <w:sz w:val="32"/>
-          <w:szCs w:val="32"/>
-        </w:rPr>
-      </w:pPr>
-      <w:hyperlink r:id="rId7" w:history="1">
-        <w:r>
-          <w:rPr>
-            <w:rStyle w:val="Hyperlink"/>
-            <w:sz w:val="32"/>
-            <w:szCs w:val="32"/>
-          </w:rPr>
-          <w:t>https://www.tensorflow.org/tutorials/images/classification</w:t>
+    </w:p>
+    <w:p>
+      <w:pPr>
+        <w:rPr>
+          <w:sz w:val="32"/>
+          <w:szCs w:val="32"/>
+        </w:rPr>
+      </w:pPr>
+      <w:hyperlink r:id="rId13" w:history="1">
+        <w:r>
+          <w:rPr>
+            <w:rStyle w:val="Hyperlink"/>
+            <w:sz w:val="32"/>
+            <w:szCs w:val="32"/>
+          </w:rPr>
+          <w:t>https://ww</w:t>
+        </w:r>
+        <w:r>
+          <w:rPr>
+            <w:rStyle w:val="Hyperlink"/>
+            <w:sz w:val="32"/>
+            <w:szCs w:val="32"/>
+          </w:rPr>
+          <w:t>w</w:t>
+        </w:r>
+        <w:r>
+          <w:rPr>
+            <w:rStyle w:val="Hyperlink"/>
+            <w:sz w:val="32"/>
+            <w:szCs w:val="32"/>
+          </w:rPr>
+          <w:t>.tensorflow.org/tutorials/images/classification</w:t>
         </w:r>
       </w:hyperlink>
     </w:p>
@@ -303,6 +640,7 @@
         </w:rPr>
       </w:pPr>
       <w:r>
+        <w:lastRenderedPageBreak/>
         <w:t xml:space="preserve">It's good practice to use a </w:t>
       </w:r>
       <w:r>
@@ -313,6 +651,21 @@
       </w:r>
       <w:r>
         <w:t>when developing your model. Let's use 80% of the images for training, and 20% for validation.</w:t>
+      </w:r>
+    </w:p>
+    <w:p>
+      <w:pPr>
+        <w:rPr>
+          <w:sz w:val="32"/>
+          <w:szCs w:val="32"/>
+        </w:rPr>
+      </w:pPr>
+      <w:r>
+        <w:rPr>
+          <w:sz w:val="32"/>
+          <w:szCs w:val="32"/>
+        </w:rPr>
+        <w:t>To verify that a model is not over-fitted, k-fold cross validation needs to be used</w:t>
       </w:r>
     </w:p>
     <w:p>
@@ -381,7 +734,7 @@
 </file>
 
 <file path=word/styles.xml><?xml version="1.0" encoding="utf-8"?>
-<w:styles xmlns:mc="http://schemas.openxmlformats.org/markup-compatibility/2006" xmlns:r="http://schemas.openxmlformats.org/officeDocument/2006/relationships" xmlns:w="http://schemas.openxmlformats.org/wordprocessingml/2006/main" xmlns:w14="http://schemas.microsoft.com/office/word/2010/wordml" xmlns:w15="http://schemas.microsoft.com/office/word/2012/wordml" xmlns:w16se="http://schemas.microsoft.com/office/word/2015/wordml/symex" mc:Ignorable="w14 w15 w16se">
+<w:styles xmlns:mc="http://schemas.openxmlformats.org/markup-compatibility/2006" xmlns:r="http://schemas.openxmlformats.org/officeDocument/2006/relationships" xmlns:w="http://schemas.openxmlformats.org/wordprocessingml/2006/main" xmlns:w14="http://schemas.microsoft.com/office/word/2010/wordml" xmlns:w15="http://schemas.microsoft.com/office/word/2012/wordml" xmlns:w16cex="http://schemas.microsoft.com/office/word/2018/wordml/cex" xmlns:w16cid="http://schemas.microsoft.com/office/word/2016/wordml/cid" xmlns:w16="http://schemas.microsoft.com/office/word/2018/wordml" xmlns:w16sdtdh="http://schemas.microsoft.com/office/word/2020/wordml/sdtdatahash" xmlns:w16se="http://schemas.microsoft.com/office/word/2015/wordml/symex" mc:Ignorable="w14 w15 w16se w16cid w16 w16cex w16sdtdh">
   <w:docDefaults>
     <w:rPrDefault>
       <w:rPr>
@@ -397,7 +750,7 @@
       </w:pPr>
     </w:pPrDefault>
   </w:docDefaults>
-  <w:latentStyles w:defLockedState="0" w:defUIPriority="99" w:defSemiHidden="0" w:defUnhideWhenUsed="0" w:defQFormat="0" w:count="371">
+  <w:latentStyles w:defLockedState="0" w:defUIPriority="99" w:defSemiHidden="0" w:defUnhideWhenUsed="0" w:defQFormat="0" w:count="376">
     <w:lsdException w:name="Normal" w:uiPriority="0" w:qFormat="1"/>
     <w:lsdException w:name="heading 1" w:uiPriority="9" w:qFormat="1"/>
     <w:lsdException w:name="heading 2" w:semiHidden="1" w:uiPriority="9" w:unhideWhenUsed="1" w:qFormat="1"/>
@@ -503,7 +856,6 @@
     <w:lsdException w:name="HTML Sample" w:semiHidden="1" w:unhideWhenUsed="1"/>
     <w:lsdException w:name="HTML Typewriter" w:semiHidden="1" w:unhideWhenUsed="1"/>
     <w:lsdException w:name="HTML Variable" w:semiHidden="1" w:unhideWhenUsed="1"/>
-    <w:lsdException w:name="Normal Table" w:semiHidden="1" w:unhideWhenUsed="1"/>
     <w:lsdException w:name="annotation subject" w:semiHidden="1" w:unhideWhenUsed="1"/>
     <w:lsdException w:name="No List" w:semiHidden="1" w:unhideWhenUsed="1"/>
     <w:lsdException w:name="Outline List 1" w:semiHidden="1" w:unhideWhenUsed="1"/>
@@ -546,11 +898,8 @@
     <w:lsdException w:name="Table Contemporary" w:semiHidden="1" w:unhideWhenUsed="1"/>
     <w:lsdException w:name="Table Elegant" w:semiHidden="1" w:unhideWhenUsed="1"/>
     <w:lsdException w:name="Table Professional" w:semiHidden="1" w:unhideWhenUsed="1"/>
-    <w:lsdException w:name="Table Subtle 1" w:semiHidden="1" w:unhideWhenUsed="1"/>
     <w:lsdException w:name="Table Subtle 2" w:semiHidden="1" w:unhideWhenUsed="1"/>
     <w:lsdException w:name="Table Web 1" w:semiHidden="1" w:unhideWhenUsed="1"/>
-    <w:lsdException w:name="Table Web 2" w:semiHidden="1" w:unhideWhenUsed="1"/>
-    <w:lsdException w:name="Table Web 3" w:semiHidden="1" w:unhideWhenUsed="1"/>
     <w:lsdException w:name="Balloon Text" w:semiHidden="1" w:unhideWhenUsed="1"/>
     <w:lsdException w:name="Table Grid" w:uiPriority="39"/>
     <w:lsdException w:name="Table Theme" w:semiHidden="1" w:unhideWhenUsed="1"/>
@@ -769,6 +1118,11 @@
     <w:lsdException w:name="List Table 5 Dark Accent 6" w:uiPriority="50"/>
     <w:lsdException w:name="List Table 6 Colorful Accent 6" w:uiPriority="51"/>
     <w:lsdException w:name="List Table 7 Colorful Accent 6" w:uiPriority="52"/>
+    <w:lsdException w:name="Mention" w:semiHidden="1" w:unhideWhenUsed="1"/>
+    <w:lsdException w:name="Smart Hyperlink" w:semiHidden="1" w:unhideWhenUsed="1"/>
+    <w:lsdException w:name="Hashtag" w:semiHidden="1" w:unhideWhenUsed="1"/>
+    <w:lsdException w:name="Unresolved Mention" w:semiHidden="1" w:unhideWhenUsed="1"/>
+    <w:lsdException w:name="Smart Link" w:semiHidden="1" w:unhideWhenUsed="1"/>
   </w:latentStyles>
   <w:style w:type="paragraph" w:default="1" w:styleId="Normal">
     <w:name w:val="Normal"/>
@@ -825,6 +1179,30 @@
     <w:rsid w:val="003A4F24"/>
     <w:rPr>
       <w:color w:val="0563C1" w:themeColor="hyperlink"/>
+      <w:u w:val="single"/>
+    </w:rPr>
+  </w:style>
+  <w:style w:type="character" w:styleId="UnresolvedMention">
+    <w:name w:val="Unresolved Mention"/>
+    <w:basedOn w:val="DefaultParagraphFont"/>
+    <w:uiPriority w:val="99"/>
+    <w:semiHidden/>
+    <w:unhideWhenUsed/>
+    <w:rsid w:val="00425C48"/>
+    <w:rPr>
+      <w:color w:val="605E5C"/>
+      <w:shd w:val="clear" w:color="auto" w:fill="E1DFDD"/>
+    </w:rPr>
+  </w:style>
+  <w:style w:type="character" w:styleId="FollowedHyperlink">
+    <w:name w:val="FollowedHyperlink"/>
+    <w:basedOn w:val="DefaultParagraphFont"/>
+    <w:uiPriority w:val="99"/>
+    <w:semiHidden/>
+    <w:unhideWhenUsed/>
+    <w:rsid w:val="00A31973"/>
+    <w:rPr>
+      <w:color w:val="954F72" w:themeColor="followedHyperlink"/>
       <w:u w:val="single"/>
     </w:rPr>
   </w:style>

</xml_diff>

<commit_message>
Uploading sources with links to data for Advanced Machine Learning assignment
</commit_message>
<xml_diff>
--- a/Advanced Machine Learning/Assignment/CMP9137M Assignment 1 report - Stephen Rerri-Bekibele.docx
+++ b/Advanced Machine Learning/Assignment/CMP9137M Assignment 1 report - Stephen Rerri-Bekibele.docx
@@ -164,23 +164,7 @@
             <w:sz w:val="32"/>
             <w:szCs w:val="32"/>
           </w:rPr>
-          <w:t>https://towardsdatascience.com/all-machine-learning-models-explained-in-6-minutes-9</w:t>
-        </w:r>
-        <w:r>
-          <w:rPr>
-            <w:rStyle w:val="Hyperlink"/>
-            <w:sz w:val="32"/>
-            <w:szCs w:val="32"/>
-          </w:rPr>
-          <w:t>f</w:t>
-        </w:r>
-        <w:r>
-          <w:rPr>
-            <w:rStyle w:val="Hyperlink"/>
-            <w:sz w:val="32"/>
-            <w:szCs w:val="32"/>
-          </w:rPr>
-          <w:t>e30ff6776a</w:t>
+          <w:t>https://towardsdatascience.com/all-machine-learning-models-explained-in-6-minutes-9fe30ff6776a</w:t>
         </w:r>
       </w:hyperlink>
     </w:p>
@@ -221,39 +205,7 @@
             <w:sz w:val="32"/>
             <w:szCs w:val="32"/>
           </w:rPr>
-          <w:t>https://towardsdatascience.com/</w:t>
-        </w:r>
-        <w:r>
-          <w:rPr>
-            <w:rStyle w:val="Hyperlink"/>
-            <w:sz w:val="32"/>
-            <w:szCs w:val="32"/>
-          </w:rPr>
-          <w:t>m</w:t>
-        </w:r>
-        <w:r>
-          <w:rPr>
-            <w:rStyle w:val="Hyperlink"/>
-            <w:sz w:val="32"/>
-            <w:szCs w:val="32"/>
-          </w:rPr>
-          <w:t>achin</w:t>
-        </w:r>
-        <w:r>
-          <w:rPr>
-            <w:rStyle w:val="Hyperlink"/>
-            <w:sz w:val="32"/>
-            <w:szCs w:val="32"/>
-          </w:rPr>
-          <w:t>e</w:t>
-        </w:r>
-        <w:r>
-          <w:rPr>
-            <w:rStyle w:val="Hyperlink"/>
-            <w:sz w:val="32"/>
-            <w:szCs w:val="32"/>
-          </w:rPr>
-          <w:t>-learning-classifiers-a5cc4e1b0623</w:t>
+          <w:t>https://towardsdatascience.com/machine-learning-classifiers-a5cc4e1b0623</w:t>
         </w:r>
       </w:hyperlink>
     </w:p>
@@ -266,6 +218,7 @@
       </w:pPr>
       <w:r>
         <w:rPr>
+          <w:noProof/>
           <w:sz w:val="32"/>
           <w:szCs w:val="32"/>
         </w:rPr>
@@ -362,23 +315,7 @@
             <w:sz w:val="32"/>
             <w:szCs w:val="32"/>
           </w:rPr>
-          <w:t>https://journals.plos.org/plosone/article?id=10.1371/journ</w:t>
-        </w:r>
-        <w:r>
-          <w:rPr>
-            <w:rStyle w:val="Hyperlink"/>
-            <w:sz w:val="32"/>
-            <w:szCs w:val="32"/>
-          </w:rPr>
-          <w:t>a</w:t>
-        </w:r>
-        <w:r>
-          <w:rPr>
-            <w:rStyle w:val="Hyperlink"/>
-            <w:sz w:val="32"/>
-            <w:szCs w:val="32"/>
-          </w:rPr>
-          <w:t>l.pone.0256630</w:t>
+          <w:t>https://journals.plos.org/plosone/article?id=10.1371/journal.pone.0256630</w:t>
         </w:r>
       </w:hyperlink>
     </w:p>
@@ -420,23 +357,7 @@
             <w:sz w:val="32"/>
             <w:szCs w:val="32"/>
           </w:rPr>
-          <w:t>https://towardsdatascience.com/deep-learning-for-detecting-pneumonia-from-x-r</w:t>
-        </w:r>
-        <w:r>
-          <w:rPr>
-            <w:rStyle w:val="Hyperlink"/>
-            <w:sz w:val="32"/>
-            <w:szCs w:val="32"/>
-          </w:rPr>
-          <w:t>a</w:t>
-        </w:r>
-        <w:r>
-          <w:rPr>
-            <w:rStyle w:val="Hyperlink"/>
-            <w:sz w:val="32"/>
-            <w:szCs w:val="32"/>
-          </w:rPr>
-          <w:t>y-images-fc9a3d9fdba8</w:t>
+          <w:t>https://towardsdatascience.com/deep-learning-for-detecting-pneumonia-from-x-ray-images-fc9a3d9fdba8</w:t>
         </w:r>
       </w:hyperlink>
     </w:p>
@@ -612,23 +533,76 @@
             <w:sz w:val="32"/>
             <w:szCs w:val="32"/>
           </w:rPr>
-          <w:t>https://ww</w:t>
+          <w:t>https://www.tensorflow.org/tutorials/images/classification</w:t>
         </w:r>
+      </w:hyperlink>
+    </w:p>
+    <w:p>
+      <w:pPr>
+        <w:rPr>
+          <w:sz w:val="32"/>
+          <w:szCs w:val="32"/>
+        </w:rPr>
+      </w:pPr>
+      <w:r>
+        <w:lastRenderedPageBreak/>
+        <w:t xml:space="preserve">It's good practice to use a </w:t>
+      </w:r>
+      <w:r>
+        <w:rPr>
+          <w:color w:val="FF0000"/>
+        </w:rPr>
+        <w:t xml:space="preserve">validation split </w:t>
+      </w:r>
+      <w:r>
+        <w:t>when developing your model. Let's use 80% of the images for training, and 20% for validation.</w:t>
+      </w:r>
+    </w:p>
+    <w:p>
+      <w:pPr>
+        <w:rPr>
+          <w:sz w:val="32"/>
+          <w:szCs w:val="32"/>
+        </w:rPr>
+      </w:pPr>
+      <w:r>
+        <w:rPr>
+          <w:sz w:val="32"/>
+          <w:szCs w:val="32"/>
+        </w:rPr>
+        <w:t>To verify that a model is not over-fitted, k-fold cross validation needs to be used</w:t>
+      </w:r>
+    </w:p>
+    <w:p>
+      <w:pPr>
+        <w:rPr>
+          <w:sz w:val="32"/>
+          <w:szCs w:val="32"/>
+        </w:rPr>
+      </w:pPr>
+      <w:r>
+        <w:rPr>
+          <w:sz w:val="32"/>
+          <w:szCs w:val="32"/>
+        </w:rPr>
+        <w:t>Git repository on pneumonia classification using SVM</w:t>
+      </w:r>
+    </w:p>
+    <w:p>
+      <w:pPr>
+        <w:rPr>
+          <w:sz w:val="32"/>
+          <w:szCs w:val="32"/>
+        </w:rPr>
+      </w:pPr>
+      <w:hyperlink r:id="rId14" w:history="1">
         <w:r>
           <w:rPr>
             <w:rStyle w:val="Hyperlink"/>
             <w:sz w:val="32"/>
             <w:szCs w:val="32"/>
           </w:rPr>
-          <w:t>w</w:t>
-        </w:r>
-        <w:r>
-          <w:rPr>
-            <w:rStyle w:val="Hyperlink"/>
-            <w:sz w:val="32"/>
-            <w:szCs w:val="32"/>
-          </w:rPr>
-          <w:t>.tensorflow.org/tutorials/images/classification</w:t>
+          <w:t>https://github.com/Mohammed-Deifallah/Pneumonia-Detection</w:t>
         </w:r>
       </w:hyperlink>
     </w:p>
@@ -639,34 +613,6 @@
           <w:szCs w:val="32"/>
         </w:rPr>
       </w:pPr>
-      <w:r>
-        <w:lastRenderedPageBreak/>
-        <w:t xml:space="preserve">It's good practice to use a </w:t>
-      </w:r>
-      <w:r>
-        <w:rPr>
-          <w:color w:val="FF0000"/>
-        </w:rPr>
-        <w:t xml:space="preserve">validation split </w:t>
-      </w:r>
-      <w:r>
-        <w:t>when developing your model. Let's use 80% of the images for training, and 20% for validation.</w:t>
-      </w:r>
-    </w:p>
-    <w:p>
-      <w:pPr>
-        <w:rPr>
-          <w:sz w:val="32"/>
-          <w:szCs w:val="32"/>
-        </w:rPr>
-      </w:pPr>
-      <w:r>
-        <w:rPr>
-          <w:sz w:val="32"/>
-          <w:szCs w:val="32"/>
-        </w:rPr>
-        <w:t>To verify that a model is not over-fitted, k-fold cross validation needs to be used</w:t>
-      </w:r>
     </w:p>
     <w:p>
       <w:pPr>
@@ -856,6 +802,7 @@
     <w:lsdException w:name="HTML Sample" w:semiHidden="1" w:unhideWhenUsed="1"/>
     <w:lsdException w:name="HTML Typewriter" w:semiHidden="1" w:unhideWhenUsed="1"/>
     <w:lsdException w:name="HTML Variable" w:semiHidden="1" w:unhideWhenUsed="1"/>
+    <w:lsdException w:name="Normal Table" w:semiHidden="1" w:unhideWhenUsed="1"/>
     <w:lsdException w:name="annotation subject" w:semiHidden="1" w:unhideWhenUsed="1"/>
     <w:lsdException w:name="No List" w:semiHidden="1" w:unhideWhenUsed="1"/>
     <w:lsdException w:name="Outline List 1" w:semiHidden="1" w:unhideWhenUsed="1"/>
@@ -898,8 +845,11 @@
     <w:lsdException w:name="Table Contemporary" w:semiHidden="1" w:unhideWhenUsed="1"/>
     <w:lsdException w:name="Table Elegant" w:semiHidden="1" w:unhideWhenUsed="1"/>
     <w:lsdException w:name="Table Professional" w:semiHidden="1" w:unhideWhenUsed="1"/>
+    <w:lsdException w:name="Table Subtle 1" w:semiHidden="1" w:unhideWhenUsed="1"/>
     <w:lsdException w:name="Table Subtle 2" w:semiHidden="1" w:unhideWhenUsed="1"/>
     <w:lsdException w:name="Table Web 1" w:semiHidden="1" w:unhideWhenUsed="1"/>
+    <w:lsdException w:name="Table Web 2" w:semiHidden="1" w:unhideWhenUsed="1"/>
+    <w:lsdException w:name="Table Web 3" w:semiHidden="1" w:unhideWhenUsed="1"/>
     <w:lsdException w:name="Balloon Text" w:semiHidden="1" w:unhideWhenUsed="1"/>
     <w:lsdException w:name="Table Grid" w:uiPriority="39"/>
     <w:lsdException w:name="Table Theme" w:semiHidden="1" w:unhideWhenUsed="1"/>

</xml_diff>